<commit_message>
condicional co vetor e reptição
</commit_message>
<xml_diff>
--- a/docs-js-cev/doc-aula15/aula15-var-composta.docx
+++ b/docs-js-cev/doc-aula15/aula15-var-composta.docx
@@ -3092,9 +3092,10 @@
       <w:pPr>
         <w:spacing w:after="0"/>
         <w:ind w:left="360"/>
-      </w:pPr>
-      <w:r>
-        <w:t xml:space="preserve">E ele imprimirá assim: </w:t>
+        <w:jc w:val="center"/>
+      </w:pPr>
+      <w:r>
+        <w:t>E ele imprimirá assim:</w:t>
       </w:r>
     </w:p>
     <w:p>
@@ -3105,12 +3106,16 @@
     <w:p>
       <w:pPr>
         <w:spacing w:after="0"/>
-      </w:pPr>
-      <w:r>
+        <w:jc w:val="center"/>
+      </w:pPr>
+      <w:r>
+        <w:rPr>
+          <w:noProof/>
+        </w:rPr>
         <w:drawing>
-          <wp:inline distT="0" distB="0" distL="0" distR="0" wp14:anchorId="67FCE97B" wp14:editId="6C95F6F6">
+          <wp:inline distT="0" distB="0" distL="0" distR="0" wp14:anchorId="67FCE97B" wp14:editId="72F81B0B">
             <wp:extent cx="2863997" cy="1587582"/>
-            <wp:effectExtent l="0" t="0" r="0" b="0"/>
+            <wp:effectExtent l="0" t="0" r="6350" b="0"/>
             <wp:docPr id="1961564109" name="Imagem 1"/>
             <wp:cNvGraphicFramePr>
               <a:graphicFrameLocks xmlns:a="http://schemas.openxmlformats.org/drawingml/2006/main" noChangeAspect="1"/>
@@ -3176,13 +3181,7 @@
       </w:pPr>
       <w:r>
         <w:lastRenderedPageBreak/>
-        <w:t>Por quê</w:t>
-      </w:r>
-      <w:r>
-        <w:t>? Vamos analisar estas linhas que fizemos</w:t>
-      </w:r>
-      <w:r>
-        <w:t>:</w:t>
+        <w:t>Por quê? Vamos analisar estas linhas que fizemos:</w:t>
       </w:r>
     </w:p>
     <w:p>
@@ -3817,7 +3816,11 @@
         <w:spacing w:after="0"/>
       </w:pPr>
       <w:r>
-        <w:t xml:space="preserve">Agora imaginemos que podemos criar uma variável chamada </w:t>
+        <w:t xml:space="preserve">Agora imaginemos que podemos criar uma variável </w:t>
+      </w:r>
+      <w:proofErr w:type="gramStart"/>
+      <w:r>
+        <w:t xml:space="preserve">chamada </w:t>
       </w:r>
       <w:r>
         <w:t xml:space="preserve"> </w:t>
@@ -3826,6 +3829,7 @@
         <w:t>“</w:t>
       </w:r>
       <w:proofErr w:type="spellStart"/>
+      <w:proofErr w:type="gramEnd"/>
       <w:r>
         <w:t>pos</w:t>
       </w:r>
@@ -3839,13 +3843,2177 @@
       </w:r>
       <w:proofErr w:type="spellEnd"/>
       <w:r>
-        <w:t xml:space="preserve">” começar valendo 0 e for valendo ate 4 que é exatamente o limite do meu vetor. </w:t>
+        <w:t xml:space="preserve">” começar valendo 0 e for valendo ate </w:t>
+      </w:r>
+      <w:r>
+        <w:t>5</w:t>
+      </w:r>
+      <w:r>
+        <w:t xml:space="preserve"> que é exatamente o limite do meu vetor. </w:t>
       </w:r>
     </w:p>
     <w:p>
       <w:pPr>
         <w:spacing w:after="0"/>
       </w:pPr>
+      <w:r>
+        <w:t xml:space="preserve">Se eu fizer uma repetição pra isso, eu uso o </w:t>
+      </w:r>
+      <w:proofErr w:type="gramStart"/>
+      <w:r>
+        <w:t>console.log(</w:t>
+      </w:r>
+      <w:proofErr w:type="gramEnd"/>
+      <w:r>
+        <w:t xml:space="preserve">) apenas uma vez e coloco dentro de uma estrutura de repetição. </w:t>
+      </w:r>
+    </w:p>
+    <w:p>
+      <w:pPr>
+        <w:spacing w:after="0"/>
+      </w:pPr>
+    </w:p>
+    <w:p>
+      <w:pPr>
+        <w:spacing w:after="0"/>
+      </w:pPr>
+      <w:r>
+        <w:t xml:space="preserve">Criaremos uma estrutura chamada “for” que já vimos. Esse “for” tem 3 elementos – 1° Inicialização, 2° Teste lógico e 3° Incremento. E dentro do for, colocamos o </w:t>
+      </w:r>
+      <w:proofErr w:type="gramStart"/>
+      <w:r>
+        <w:t>console.log(</w:t>
+      </w:r>
+      <w:proofErr w:type="gramEnd"/>
+      <w:r>
+        <w:t xml:space="preserve">). </w:t>
+      </w:r>
+    </w:p>
+    <w:p>
+      <w:pPr>
+        <w:spacing w:after="0"/>
+      </w:pPr>
+    </w:p>
+    <w:p>
+      <w:pPr>
+        <w:spacing w:after="0"/>
+      </w:pPr>
+      <w:r>
+        <w:t xml:space="preserve">Começamos colocando a variável </w:t>
+      </w:r>
+      <w:proofErr w:type="spellStart"/>
+      <w:r>
+        <w:t>pos</w:t>
+      </w:r>
+      <w:proofErr w:type="spellEnd"/>
+      <w:r>
+        <w:t xml:space="preserve"> na inicialização – </w:t>
+      </w:r>
+      <w:proofErr w:type="spellStart"/>
+      <w:r>
+        <w:t>let</w:t>
+      </w:r>
+      <w:proofErr w:type="spellEnd"/>
+      <w:r>
+        <w:t xml:space="preserve"> </w:t>
+      </w:r>
+      <w:proofErr w:type="spellStart"/>
+      <w:r>
+        <w:t>pos</w:t>
+      </w:r>
+      <w:proofErr w:type="spellEnd"/>
+      <w:r>
+        <w:t xml:space="preserve"> = 0. Ou seja, a variável </w:t>
+      </w:r>
+      <w:proofErr w:type="gramStart"/>
+      <w:r>
+        <w:t>esta</w:t>
+      </w:r>
+      <w:proofErr w:type="gramEnd"/>
+      <w:r>
+        <w:t xml:space="preserve"> iniciando como 0 – O meu teste lógico é fazer a variável </w:t>
+      </w:r>
+      <w:proofErr w:type="spellStart"/>
+      <w:r>
+        <w:t>pos</w:t>
+      </w:r>
+      <w:proofErr w:type="spellEnd"/>
+      <w:r>
+        <w:t xml:space="preserve"> chegar ate 4. </w:t>
+      </w:r>
+      <w:proofErr w:type="spellStart"/>
+      <w:r>
+        <w:t>So</w:t>
+      </w:r>
+      <w:proofErr w:type="spellEnd"/>
+      <w:r>
+        <w:t xml:space="preserve"> que, chegar até 4 é no nosso caso, num vetor de 4 posições. Mas, e se o vetor tiver 50 posições e se for mais? E se eu não souber quantas posições tem? Tem como descobrirmos quantas posições tem, basta utilizarmos o </w:t>
+      </w:r>
+      <w:proofErr w:type="spellStart"/>
+      <w:r>
+        <w:t>length</w:t>
+      </w:r>
+      <w:proofErr w:type="spellEnd"/>
+      <w:r>
+        <w:t xml:space="preserve">. Sendo assim, nosso teste lógico será: </w:t>
+      </w:r>
+      <w:proofErr w:type="gramStart"/>
+      <w:r>
+        <w:t xml:space="preserve">“ </w:t>
+      </w:r>
+      <w:proofErr w:type="spellStart"/>
+      <w:r>
+        <w:t>pos</w:t>
+      </w:r>
+      <w:proofErr w:type="spellEnd"/>
+      <w:proofErr w:type="gramEnd"/>
+      <w:r>
+        <w:t xml:space="preserve"> &lt; </w:t>
+      </w:r>
+      <w:proofErr w:type="spellStart"/>
+      <w:r>
+        <w:t>num.length</w:t>
+      </w:r>
+      <w:proofErr w:type="spellEnd"/>
+      <w:r>
+        <w:t xml:space="preserve"> “ – Isto é, enquanto o “</w:t>
+      </w:r>
+      <w:proofErr w:type="spellStart"/>
+      <w:r>
+        <w:t>pos</w:t>
+      </w:r>
+      <w:proofErr w:type="spellEnd"/>
+      <w:r>
+        <w:t xml:space="preserve">” for menor do que </w:t>
+      </w:r>
+      <w:proofErr w:type="spellStart"/>
+      <w:r>
+        <w:t>num.length</w:t>
+      </w:r>
+      <w:proofErr w:type="spellEnd"/>
+      <w:r>
+        <w:t xml:space="preserve">, ou seja, enquanto ele não chegar no final do meu vetor, eu vou fazer o “ </w:t>
+      </w:r>
+      <w:proofErr w:type="spellStart"/>
+      <w:r>
+        <w:t>pos</w:t>
+      </w:r>
+      <w:proofErr w:type="spellEnd"/>
+      <w:r>
+        <w:t xml:space="preserve">++ “ que é o incremento, para ele adicionar 1 cada vez que ele fizer um looping. </w:t>
+      </w:r>
+    </w:p>
+    <w:p>
+      <w:pPr>
+        <w:spacing w:after="0"/>
+      </w:pPr>
+      <w:r>
+        <w:t xml:space="preserve">E dentro do </w:t>
+      </w:r>
+      <w:proofErr w:type="gramStart"/>
+      <w:r>
+        <w:t>console.log(</w:t>
+      </w:r>
+      <w:proofErr w:type="gramEnd"/>
+      <w:r>
+        <w:t xml:space="preserve">) colocaremos </w:t>
+      </w:r>
+      <w:r>
+        <w:t>valores[</w:t>
+      </w:r>
+      <w:proofErr w:type="spellStart"/>
+      <w:r>
+        <w:t>pos</w:t>
+      </w:r>
+      <w:proofErr w:type="spellEnd"/>
+      <w:r>
+        <w:t xml:space="preserve">] que ao invés de ser valores[1] ou qualquer número, o índice é a variável que inicia com 0 e vai até o fim do vetor. </w:t>
+      </w:r>
+    </w:p>
+    <w:p>
+      <w:pPr>
+        <w:spacing w:after="0"/>
+      </w:pPr>
+    </w:p>
+    <w:p>
+      <w:pPr>
+        <w:shd w:val="clear" w:color="auto" w:fill="121212"/>
+        <w:spacing w:after="0" w:line="285" w:lineRule="atLeast"/>
+        <w:rPr>
+          <w:rFonts w:ascii="Consolas" w:eastAsia="Times New Roman" w:hAnsi="Consolas" w:cs="Times New Roman"/>
+          <w:color w:val="BBBBBB"/>
+          <w:kern w:val="0"/>
+          <w:sz w:val="21"/>
+          <w:szCs w:val="21"/>
+          <w:lang w:eastAsia="pt-BR"/>
+          <w14:ligatures w14:val="none"/>
+        </w:rPr>
+      </w:pPr>
+      <w:r>
+        <w:rPr>
+          <w:rFonts w:ascii="Consolas" w:eastAsia="Times New Roman" w:hAnsi="Consolas" w:cs="Times New Roman"/>
+          <w:color w:val="E06C75"/>
+          <w:kern w:val="0"/>
+          <w:sz w:val="21"/>
+          <w:szCs w:val="21"/>
+          <w:lang w:eastAsia="pt-BR"/>
+          <w14:ligatures w14:val="none"/>
+        </w:rPr>
+        <w:t>for</w:t>
+      </w:r>
+      <w:r>
+        <w:rPr>
+          <w:rFonts w:ascii="Consolas" w:eastAsia="Times New Roman" w:hAnsi="Consolas" w:cs="Times New Roman"/>
+          <w:color w:val="BBBBBB"/>
+          <w:kern w:val="0"/>
+          <w:sz w:val="21"/>
+          <w:szCs w:val="21"/>
+          <w:lang w:eastAsia="pt-BR"/>
+          <w14:ligatures w14:val="none"/>
+        </w:rPr>
+        <w:t xml:space="preserve"> (</w:t>
+      </w:r>
+      <w:proofErr w:type="spellStart"/>
+      <w:r>
+        <w:rPr>
+          <w:rFonts w:ascii="Consolas" w:eastAsia="Times New Roman" w:hAnsi="Consolas" w:cs="Times New Roman"/>
+          <w:color w:val="56B6C2"/>
+          <w:kern w:val="0"/>
+          <w:sz w:val="21"/>
+          <w:szCs w:val="21"/>
+          <w:lang w:eastAsia="pt-BR"/>
+          <w14:ligatures w14:val="none"/>
+        </w:rPr>
+        <w:t>let</w:t>
+      </w:r>
+      <w:proofErr w:type="spellEnd"/>
+      <w:r>
+        <w:rPr>
+          <w:rFonts w:ascii="Consolas" w:eastAsia="Times New Roman" w:hAnsi="Consolas" w:cs="Times New Roman"/>
+          <w:color w:val="BBBBBB"/>
+          <w:kern w:val="0"/>
+          <w:sz w:val="21"/>
+          <w:szCs w:val="21"/>
+          <w:lang w:eastAsia="pt-BR"/>
+          <w14:ligatures w14:val="none"/>
+        </w:rPr>
+        <w:t xml:space="preserve"> </w:t>
+      </w:r>
+      <w:proofErr w:type="spellStart"/>
+      <w:r>
+        <w:rPr>
+          <w:rFonts w:ascii="Consolas" w:eastAsia="Times New Roman" w:hAnsi="Consolas" w:cs="Times New Roman"/>
+          <w:color w:val="BBBBBB"/>
+          <w:kern w:val="0"/>
+          <w:sz w:val="21"/>
+          <w:szCs w:val="21"/>
+          <w:lang w:eastAsia="pt-BR"/>
+          <w14:ligatures w14:val="none"/>
+        </w:rPr>
+        <w:t>pos</w:t>
+      </w:r>
+      <w:proofErr w:type="spellEnd"/>
+      <w:r>
+        <w:rPr>
+          <w:rFonts w:ascii="Consolas" w:eastAsia="Times New Roman" w:hAnsi="Consolas" w:cs="Times New Roman"/>
+          <w:color w:val="BBBBBB"/>
+          <w:kern w:val="0"/>
+          <w:sz w:val="21"/>
+          <w:szCs w:val="21"/>
+          <w:lang w:eastAsia="pt-BR"/>
+          <w14:ligatures w14:val="none"/>
+        </w:rPr>
+        <w:t xml:space="preserve"> </w:t>
+      </w:r>
+      <w:r>
+        <w:rPr>
+          <w:rFonts w:ascii="Consolas" w:eastAsia="Times New Roman" w:hAnsi="Consolas" w:cs="Times New Roman"/>
+          <w:color w:val="E06C75"/>
+          <w:kern w:val="0"/>
+          <w:sz w:val="21"/>
+          <w:szCs w:val="21"/>
+          <w:lang w:eastAsia="pt-BR"/>
+          <w14:ligatures w14:val="none"/>
+        </w:rPr>
+        <w:t>=</w:t>
+      </w:r>
+      <w:r>
+        <w:rPr>
+          <w:rFonts w:ascii="Consolas" w:eastAsia="Times New Roman" w:hAnsi="Consolas" w:cs="Times New Roman"/>
+          <w:color w:val="BBBBBB"/>
+          <w:kern w:val="0"/>
+          <w:sz w:val="21"/>
+          <w:szCs w:val="21"/>
+          <w:lang w:eastAsia="pt-BR"/>
+          <w14:ligatures w14:val="none"/>
+        </w:rPr>
+        <w:t xml:space="preserve"> </w:t>
+      </w:r>
+      <w:r>
+        <w:rPr>
+          <w:rFonts w:ascii="Consolas" w:eastAsia="Times New Roman" w:hAnsi="Consolas" w:cs="Times New Roman"/>
+          <w:color w:val="C678DD"/>
+          <w:kern w:val="0"/>
+          <w:sz w:val="21"/>
+          <w:szCs w:val="21"/>
+          <w:lang w:eastAsia="pt-BR"/>
+          <w14:ligatures w14:val="none"/>
+        </w:rPr>
+        <w:t>0</w:t>
+      </w:r>
+      <w:r>
+        <w:rPr>
+          <w:rFonts w:ascii="Consolas" w:eastAsia="Times New Roman" w:hAnsi="Consolas" w:cs="Times New Roman"/>
+          <w:color w:val="BBBBBB"/>
+          <w:kern w:val="0"/>
+          <w:sz w:val="21"/>
+          <w:szCs w:val="21"/>
+          <w:lang w:eastAsia="pt-BR"/>
+          <w14:ligatures w14:val="none"/>
+        </w:rPr>
+        <w:t xml:space="preserve">; </w:t>
+      </w:r>
+      <w:proofErr w:type="spellStart"/>
+      <w:r>
+        <w:rPr>
+          <w:rFonts w:ascii="Consolas" w:eastAsia="Times New Roman" w:hAnsi="Consolas" w:cs="Times New Roman"/>
+          <w:color w:val="BBBBBB"/>
+          <w:kern w:val="0"/>
+          <w:sz w:val="21"/>
+          <w:szCs w:val="21"/>
+          <w:lang w:eastAsia="pt-BR"/>
+          <w14:ligatures w14:val="none"/>
+        </w:rPr>
+        <w:t>pos</w:t>
+      </w:r>
+      <w:proofErr w:type="spellEnd"/>
+      <w:r>
+        <w:rPr>
+          <w:rFonts w:ascii="Consolas" w:eastAsia="Times New Roman" w:hAnsi="Consolas" w:cs="Times New Roman"/>
+          <w:color w:val="BBBBBB"/>
+          <w:kern w:val="0"/>
+          <w:sz w:val="21"/>
+          <w:szCs w:val="21"/>
+          <w:lang w:eastAsia="pt-BR"/>
+          <w14:ligatures w14:val="none"/>
+        </w:rPr>
+        <w:t xml:space="preserve"> </w:t>
+      </w:r>
+      <w:r>
+        <w:rPr>
+          <w:rFonts w:ascii="Consolas" w:eastAsia="Times New Roman" w:hAnsi="Consolas" w:cs="Times New Roman"/>
+          <w:color w:val="E06C75"/>
+          <w:kern w:val="0"/>
+          <w:sz w:val="21"/>
+          <w:szCs w:val="21"/>
+          <w:lang w:eastAsia="pt-BR"/>
+          <w14:ligatures w14:val="none"/>
+        </w:rPr>
+        <w:t>&lt;</w:t>
+      </w:r>
+      <w:r>
+        <w:rPr>
+          <w:rFonts w:ascii="Consolas" w:eastAsia="Times New Roman" w:hAnsi="Consolas" w:cs="Times New Roman"/>
+          <w:color w:val="BBBBBB"/>
+          <w:kern w:val="0"/>
+          <w:sz w:val="21"/>
+          <w:szCs w:val="21"/>
+          <w:lang w:eastAsia="pt-BR"/>
+          <w14:ligatures w14:val="none"/>
+        </w:rPr>
+        <w:t xml:space="preserve"> </w:t>
+      </w:r>
+      <w:proofErr w:type="spellStart"/>
+      <w:proofErr w:type="gramStart"/>
+      <w:r>
+        <w:rPr>
+          <w:rFonts w:ascii="Consolas" w:eastAsia="Times New Roman" w:hAnsi="Consolas" w:cs="Times New Roman"/>
+          <w:color w:val="61AFEF"/>
+          <w:kern w:val="0"/>
+          <w:sz w:val="21"/>
+          <w:szCs w:val="21"/>
+          <w:lang w:eastAsia="pt-BR"/>
+          <w14:ligatures w14:val="none"/>
+        </w:rPr>
+        <w:t>valores</w:t>
+      </w:r>
+      <w:r>
+        <w:rPr>
+          <w:rFonts w:ascii="Consolas" w:eastAsia="Times New Roman" w:hAnsi="Consolas" w:cs="Times New Roman"/>
+          <w:color w:val="BBBBBB"/>
+          <w:kern w:val="0"/>
+          <w:sz w:val="21"/>
+          <w:szCs w:val="21"/>
+          <w:lang w:eastAsia="pt-BR"/>
+          <w14:ligatures w14:val="none"/>
+        </w:rPr>
+        <w:t>.</w:t>
+      </w:r>
+      <w:r>
+        <w:rPr>
+          <w:rFonts w:ascii="Consolas" w:eastAsia="Times New Roman" w:hAnsi="Consolas" w:cs="Times New Roman"/>
+          <w:color w:val="56B6C2"/>
+          <w:kern w:val="0"/>
+          <w:sz w:val="21"/>
+          <w:szCs w:val="21"/>
+          <w:lang w:eastAsia="pt-BR"/>
+          <w14:ligatures w14:val="none"/>
+        </w:rPr>
+        <w:t>length</w:t>
+      </w:r>
+      <w:proofErr w:type="spellEnd"/>
+      <w:proofErr w:type="gramEnd"/>
+      <w:r>
+        <w:rPr>
+          <w:rFonts w:ascii="Consolas" w:eastAsia="Times New Roman" w:hAnsi="Consolas" w:cs="Times New Roman"/>
+          <w:color w:val="BBBBBB"/>
+          <w:kern w:val="0"/>
+          <w:sz w:val="21"/>
+          <w:szCs w:val="21"/>
+          <w:lang w:eastAsia="pt-BR"/>
+          <w14:ligatures w14:val="none"/>
+        </w:rPr>
+        <w:t xml:space="preserve">; </w:t>
+      </w:r>
+      <w:proofErr w:type="spellStart"/>
+      <w:r>
+        <w:rPr>
+          <w:rFonts w:ascii="Consolas" w:eastAsia="Times New Roman" w:hAnsi="Consolas" w:cs="Times New Roman"/>
+          <w:color w:val="BBBBBB"/>
+          <w:kern w:val="0"/>
+          <w:sz w:val="21"/>
+          <w:szCs w:val="21"/>
+          <w:lang w:eastAsia="pt-BR"/>
+          <w14:ligatures w14:val="none"/>
+        </w:rPr>
+        <w:t>pos</w:t>
+      </w:r>
+      <w:proofErr w:type="spellEnd"/>
+      <w:r>
+        <w:rPr>
+          <w:rFonts w:ascii="Consolas" w:eastAsia="Times New Roman" w:hAnsi="Consolas" w:cs="Times New Roman"/>
+          <w:color w:val="E06C75"/>
+          <w:kern w:val="0"/>
+          <w:sz w:val="21"/>
+          <w:szCs w:val="21"/>
+          <w:lang w:eastAsia="pt-BR"/>
+          <w14:ligatures w14:val="none"/>
+        </w:rPr>
+        <w:t>++</w:t>
+      </w:r>
+      <w:r>
+        <w:rPr>
+          <w:rFonts w:ascii="Consolas" w:eastAsia="Times New Roman" w:hAnsi="Consolas" w:cs="Times New Roman"/>
+          <w:color w:val="BBBBBB"/>
+          <w:kern w:val="0"/>
+          <w:sz w:val="21"/>
+          <w:szCs w:val="21"/>
+          <w:lang w:eastAsia="pt-BR"/>
+          <w14:ligatures w14:val="none"/>
+        </w:rPr>
+        <w:t>) {</w:t>
+      </w:r>
+    </w:p>
+    <w:p>
+      <w:pPr>
+        <w:shd w:val="clear" w:color="auto" w:fill="121212"/>
+        <w:spacing w:after="0" w:line="285" w:lineRule="atLeast"/>
+        <w:rPr>
+          <w:rFonts w:ascii="Consolas" w:eastAsia="Times New Roman" w:hAnsi="Consolas" w:cs="Times New Roman"/>
+          <w:color w:val="BBBBBB"/>
+          <w:kern w:val="0"/>
+          <w:sz w:val="21"/>
+          <w:szCs w:val="21"/>
+          <w:lang w:eastAsia="pt-BR"/>
+          <w14:ligatures w14:val="none"/>
+        </w:rPr>
+      </w:pPr>
+      <w:r>
+        <w:rPr>
+          <w:rFonts w:ascii="Consolas" w:eastAsia="Times New Roman" w:hAnsi="Consolas" w:cs="Times New Roman"/>
+          <w:color w:val="BBBBBB"/>
+          <w:kern w:val="0"/>
+          <w:sz w:val="21"/>
+          <w:szCs w:val="21"/>
+          <w:lang w:eastAsia="pt-BR"/>
+          <w14:ligatures w14:val="none"/>
+        </w:rPr>
+        <w:t xml:space="preserve">  </w:t>
+      </w:r>
+      <w:proofErr w:type="gramStart"/>
+      <w:r>
+        <w:rPr>
+          <w:rFonts w:ascii="Consolas" w:eastAsia="Times New Roman" w:hAnsi="Consolas" w:cs="Times New Roman"/>
+          <w:color w:val="61AFEF"/>
+          <w:kern w:val="0"/>
+          <w:sz w:val="21"/>
+          <w:szCs w:val="21"/>
+          <w:lang w:eastAsia="pt-BR"/>
+          <w14:ligatures w14:val="none"/>
+        </w:rPr>
+        <w:t>console</w:t>
+      </w:r>
+      <w:r>
+        <w:rPr>
+          <w:rFonts w:ascii="Consolas" w:eastAsia="Times New Roman" w:hAnsi="Consolas" w:cs="Times New Roman"/>
+          <w:color w:val="BBBBBB"/>
+          <w:kern w:val="0"/>
+          <w:sz w:val="21"/>
+          <w:szCs w:val="21"/>
+          <w:lang w:eastAsia="pt-BR"/>
+          <w14:ligatures w14:val="none"/>
+        </w:rPr>
+        <w:t>.</w:t>
+      </w:r>
+      <w:r>
+        <w:rPr>
+          <w:rFonts w:ascii="Consolas" w:eastAsia="Times New Roman" w:hAnsi="Consolas" w:cs="Times New Roman"/>
+          <w:color w:val="98C379"/>
+          <w:kern w:val="0"/>
+          <w:sz w:val="21"/>
+          <w:szCs w:val="21"/>
+          <w:lang w:eastAsia="pt-BR"/>
+          <w14:ligatures w14:val="none"/>
+        </w:rPr>
+        <w:t>log</w:t>
+      </w:r>
+      <w:r>
+        <w:rPr>
+          <w:rFonts w:ascii="Consolas" w:eastAsia="Times New Roman" w:hAnsi="Consolas" w:cs="Times New Roman"/>
+          <w:color w:val="BBBBBB"/>
+          <w:kern w:val="0"/>
+          <w:sz w:val="21"/>
+          <w:szCs w:val="21"/>
+          <w:lang w:eastAsia="pt-BR"/>
+          <w14:ligatures w14:val="none"/>
+        </w:rPr>
+        <w:t>(</w:t>
+      </w:r>
+      <w:proofErr w:type="gramEnd"/>
+      <w:r>
+        <w:rPr>
+          <w:rFonts w:ascii="Consolas" w:eastAsia="Times New Roman" w:hAnsi="Consolas" w:cs="Times New Roman"/>
+          <w:color w:val="E5C07B"/>
+          <w:kern w:val="0"/>
+          <w:sz w:val="21"/>
+          <w:szCs w:val="21"/>
+          <w:lang w:eastAsia="pt-BR"/>
+          <w14:ligatures w14:val="none"/>
+        </w:rPr>
+        <w:t xml:space="preserve">`A posição </w:t>
+      </w:r>
+      <w:r>
+        <w:rPr>
+          <w:rFonts w:ascii="Consolas" w:eastAsia="Times New Roman" w:hAnsi="Consolas" w:cs="Times New Roman"/>
+          <w:color w:val="C678DD"/>
+          <w:kern w:val="0"/>
+          <w:sz w:val="21"/>
+          <w:szCs w:val="21"/>
+          <w:lang w:eastAsia="pt-BR"/>
+          <w14:ligatures w14:val="none"/>
+        </w:rPr>
+        <w:t>${</w:t>
+      </w:r>
+      <w:proofErr w:type="spellStart"/>
+      <w:r>
+        <w:rPr>
+          <w:rFonts w:ascii="Consolas" w:eastAsia="Times New Roman" w:hAnsi="Consolas" w:cs="Times New Roman"/>
+          <w:color w:val="ABB2BF"/>
+          <w:kern w:val="0"/>
+          <w:sz w:val="21"/>
+          <w:szCs w:val="21"/>
+          <w:lang w:eastAsia="pt-BR"/>
+          <w14:ligatures w14:val="none"/>
+        </w:rPr>
+        <w:t>pos</w:t>
+      </w:r>
+      <w:proofErr w:type="spellEnd"/>
+      <w:r>
+        <w:rPr>
+          <w:rFonts w:ascii="Consolas" w:eastAsia="Times New Roman" w:hAnsi="Consolas" w:cs="Times New Roman"/>
+          <w:color w:val="C678DD"/>
+          <w:kern w:val="0"/>
+          <w:sz w:val="21"/>
+          <w:szCs w:val="21"/>
+          <w:lang w:eastAsia="pt-BR"/>
+          <w14:ligatures w14:val="none"/>
+        </w:rPr>
+        <w:t>}</w:t>
+      </w:r>
+      <w:r>
+        <w:rPr>
+          <w:rFonts w:ascii="Consolas" w:eastAsia="Times New Roman" w:hAnsi="Consolas" w:cs="Times New Roman"/>
+          <w:color w:val="E5C07B"/>
+          <w:kern w:val="0"/>
+          <w:sz w:val="21"/>
+          <w:szCs w:val="21"/>
+          <w:lang w:eastAsia="pt-BR"/>
+          <w14:ligatures w14:val="none"/>
+        </w:rPr>
+        <w:t xml:space="preserve"> tem o valor </w:t>
+      </w:r>
+      <w:r>
+        <w:rPr>
+          <w:rFonts w:ascii="Consolas" w:eastAsia="Times New Roman" w:hAnsi="Consolas" w:cs="Times New Roman"/>
+          <w:color w:val="C678DD"/>
+          <w:kern w:val="0"/>
+          <w:sz w:val="21"/>
+          <w:szCs w:val="21"/>
+          <w:lang w:eastAsia="pt-BR"/>
+          <w14:ligatures w14:val="none"/>
+        </w:rPr>
+        <w:t>${</w:t>
+      </w:r>
+      <w:r>
+        <w:rPr>
+          <w:rFonts w:ascii="Consolas" w:eastAsia="Times New Roman" w:hAnsi="Consolas" w:cs="Times New Roman"/>
+          <w:color w:val="ABB2BF"/>
+          <w:kern w:val="0"/>
+          <w:sz w:val="21"/>
+          <w:szCs w:val="21"/>
+          <w:lang w:eastAsia="pt-BR"/>
+          <w14:ligatures w14:val="none"/>
+        </w:rPr>
+        <w:t>valores[</w:t>
+      </w:r>
+      <w:proofErr w:type="spellStart"/>
+      <w:r>
+        <w:rPr>
+          <w:rFonts w:ascii="Consolas" w:eastAsia="Times New Roman" w:hAnsi="Consolas" w:cs="Times New Roman"/>
+          <w:color w:val="ABB2BF"/>
+          <w:kern w:val="0"/>
+          <w:sz w:val="21"/>
+          <w:szCs w:val="21"/>
+          <w:lang w:eastAsia="pt-BR"/>
+          <w14:ligatures w14:val="none"/>
+        </w:rPr>
+        <w:t>pos</w:t>
+      </w:r>
+      <w:proofErr w:type="spellEnd"/>
+      <w:r>
+        <w:rPr>
+          <w:rFonts w:ascii="Consolas" w:eastAsia="Times New Roman" w:hAnsi="Consolas" w:cs="Times New Roman"/>
+          <w:color w:val="ABB2BF"/>
+          <w:kern w:val="0"/>
+          <w:sz w:val="21"/>
+          <w:szCs w:val="21"/>
+          <w:lang w:eastAsia="pt-BR"/>
+          <w14:ligatures w14:val="none"/>
+        </w:rPr>
+        <w:t>]</w:t>
+      </w:r>
+      <w:r>
+        <w:rPr>
+          <w:rFonts w:ascii="Consolas" w:eastAsia="Times New Roman" w:hAnsi="Consolas" w:cs="Times New Roman"/>
+          <w:color w:val="C678DD"/>
+          <w:kern w:val="0"/>
+          <w:sz w:val="21"/>
+          <w:szCs w:val="21"/>
+          <w:lang w:eastAsia="pt-BR"/>
+          <w14:ligatures w14:val="none"/>
+        </w:rPr>
+        <w:t>}</w:t>
+      </w:r>
+      <w:r>
+        <w:rPr>
+          <w:rFonts w:ascii="Consolas" w:eastAsia="Times New Roman" w:hAnsi="Consolas" w:cs="Times New Roman"/>
+          <w:color w:val="E5C07B"/>
+          <w:kern w:val="0"/>
+          <w:sz w:val="21"/>
+          <w:szCs w:val="21"/>
+          <w:lang w:eastAsia="pt-BR"/>
+          <w14:ligatures w14:val="none"/>
+        </w:rPr>
+        <w:t>`</w:t>
+      </w:r>
+      <w:r>
+        <w:rPr>
+          <w:rFonts w:ascii="Consolas" w:eastAsia="Times New Roman" w:hAnsi="Consolas" w:cs="Times New Roman"/>
+          <w:color w:val="BBBBBB"/>
+          <w:kern w:val="0"/>
+          <w:sz w:val="21"/>
+          <w:szCs w:val="21"/>
+          <w:lang w:eastAsia="pt-BR"/>
+          <w14:ligatures w14:val="none"/>
+        </w:rPr>
+        <w:t>);</w:t>
+      </w:r>
+    </w:p>
+    <w:p>
+      <w:pPr>
+        <w:shd w:val="clear" w:color="auto" w:fill="121212"/>
+        <w:spacing w:after="0" w:line="285" w:lineRule="atLeast"/>
+        <w:rPr>
+          <w:rFonts w:ascii="Consolas" w:eastAsia="Times New Roman" w:hAnsi="Consolas" w:cs="Times New Roman"/>
+          <w:color w:val="BBBBBB"/>
+          <w:kern w:val="0"/>
+          <w:sz w:val="21"/>
+          <w:szCs w:val="21"/>
+          <w:lang w:eastAsia="pt-BR"/>
+          <w14:ligatures w14:val="none"/>
+        </w:rPr>
+      </w:pPr>
+      <w:r>
+        <w:rPr>
+          <w:rFonts w:ascii="Consolas" w:eastAsia="Times New Roman" w:hAnsi="Consolas" w:cs="Times New Roman"/>
+          <w:color w:val="BBBBBB"/>
+          <w:kern w:val="0"/>
+          <w:sz w:val="21"/>
+          <w:szCs w:val="21"/>
+          <w:lang w:eastAsia="pt-BR"/>
+          <w14:ligatures w14:val="none"/>
+        </w:rPr>
+        <w:t>}</w:t>
+      </w:r>
+    </w:p>
+    <w:p>
+      <w:pPr>
+        <w:spacing w:after="0"/>
+      </w:pPr>
+    </w:p>
+    <w:p>
+      <w:pPr>
+        <w:spacing w:after="0"/>
+      </w:pPr>
+      <w:r>
+        <w:drawing>
+          <wp:inline distT="0" distB="0" distL="0" distR="0" wp14:anchorId="17209956" wp14:editId="2E822D3F">
+            <wp:extent cx="5448300" cy="1948815"/>
+            <wp:effectExtent l="0" t="0" r="0" b="0"/>
+            <wp:docPr id="1494033427" name="Imagem 1" descr="Texto&#10;&#10;Descrição gerada automaticamente"/>
+            <wp:cNvGraphicFramePr>
+              <a:graphicFrameLocks xmlns:a="http://schemas.openxmlformats.org/drawingml/2006/main" noChangeAspect="1"/>
+            </wp:cNvGraphicFramePr>
+            <a:graphic xmlns:a="http://schemas.openxmlformats.org/drawingml/2006/main">
+              <a:graphicData uri="http://schemas.openxmlformats.org/drawingml/2006/picture">
+                <pic:pic xmlns:pic="http://schemas.openxmlformats.org/drawingml/2006/picture">
+                  <pic:nvPicPr>
+                    <pic:cNvPr id="1494033427" name="Imagem 1" descr="Texto&#10;&#10;Descrição gerada automaticamente"/>
+                    <pic:cNvPicPr/>
+                  </pic:nvPicPr>
+                  <pic:blipFill>
+                    <a:blip r:embed="rId7"/>
+                    <a:stretch>
+                      <a:fillRect/>
+                    </a:stretch>
+                  </pic:blipFill>
+                  <pic:spPr>
+                    <a:xfrm>
+                      <a:off x="0" y="0"/>
+                      <a:ext cx="5448300" cy="1948815"/>
+                    </a:xfrm>
+                    <a:prstGeom prst="rect">
+                      <a:avLst/>
+                    </a:prstGeom>
+                  </pic:spPr>
+                </pic:pic>
+              </a:graphicData>
+            </a:graphic>
+          </wp:inline>
+        </w:drawing>
+      </w:r>
+    </w:p>
+    <w:p>
+      <w:pPr>
+        <w:spacing w:after="0"/>
+      </w:pPr>
+    </w:p>
+    <w:p>
+      <w:pPr>
+        <w:spacing w:after="0"/>
+      </w:pPr>
+    </w:p>
+    <w:p>
+      <w:pPr>
+        <w:spacing w:after="0"/>
+      </w:pPr>
+    </w:p>
+    <w:p>
+      <w:pPr>
+        <w:spacing w:after="0"/>
+      </w:pPr>
+      <w:r>
+        <w:lastRenderedPageBreak/>
+        <w:t xml:space="preserve">Agora, uma forma mais simples de fazermos o que fizemos agora: </w:t>
+      </w:r>
+    </w:p>
+    <w:p>
+      <w:pPr>
+        <w:spacing w:after="0"/>
+      </w:pPr>
+    </w:p>
+    <w:p>
+      <w:pPr>
+        <w:spacing w:after="0"/>
+      </w:pPr>
+      <w:r>
+        <w:t xml:space="preserve">Criaremos um “for” que agora não tem 3 elementos mais. </w:t>
+      </w:r>
+      <w:r>
+        <w:t xml:space="preserve">A primeira coisa que colocaremos dentro desse for é o meu índice. </w:t>
+      </w:r>
+      <w:r>
+        <w:t xml:space="preserve">Onde eu coloquei </w:t>
+      </w:r>
+      <w:proofErr w:type="spellStart"/>
+      <w:r>
+        <w:t>la</w:t>
+      </w:r>
+      <w:proofErr w:type="spellEnd"/>
+      <w:r>
+        <w:t xml:space="preserve"> em cima </w:t>
+      </w:r>
+      <w:proofErr w:type="gramStart"/>
+      <w:r>
+        <w:t xml:space="preserve">“ </w:t>
+      </w:r>
+      <w:proofErr w:type="spellStart"/>
+      <w:r>
+        <w:t>let</w:t>
+      </w:r>
+      <w:proofErr w:type="spellEnd"/>
+      <w:proofErr w:type="gramEnd"/>
+      <w:r>
+        <w:t xml:space="preserve"> </w:t>
+      </w:r>
+      <w:proofErr w:type="spellStart"/>
+      <w:r>
+        <w:t>pos</w:t>
+      </w:r>
+      <w:proofErr w:type="spellEnd"/>
+      <w:r>
+        <w:t xml:space="preserve"> = 0 “  </w:t>
+      </w:r>
+      <w:r>
+        <w:t xml:space="preserve">Eu </w:t>
+      </w:r>
+      <w:proofErr w:type="spellStart"/>
+      <w:r>
+        <w:t>so</w:t>
+      </w:r>
+      <w:proofErr w:type="spellEnd"/>
+      <w:r>
+        <w:t xml:space="preserve"> vou colocar “ </w:t>
+      </w:r>
+      <w:proofErr w:type="spellStart"/>
+      <w:r>
+        <w:t>let</w:t>
+      </w:r>
+      <w:proofErr w:type="spellEnd"/>
+      <w:r>
+        <w:t xml:space="preserve"> </w:t>
+      </w:r>
+      <w:proofErr w:type="spellStart"/>
+      <w:r>
+        <w:t>pos</w:t>
+      </w:r>
+      <w:proofErr w:type="spellEnd"/>
+      <w:r>
+        <w:t xml:space="preserve"> “ e do lado colocarei um “in” e depois do in, basta colocar o nome da variável composta, que no nosso caso se chama “valores”.</w:t>
+      </w:r>
+    </w:p>
+    <w:p>
+      <w:pPr>
+        <w:spacing w:after="0"/>
+      </w:pPr>
+      <w:r>
+        <w:t xml:space="preserve">Isso é, para cada posição dentro de valores (é assim que leremos) o “for” a gente lê “para” o “in” a gente lê “dentro”. Então esse código: </w:t>
+      </w:r>
+    </w:p>
+    <w:p>
+      <w:pPr>
+        <w:shd w:val="clear" w:color="auto" w:fill="121212"/>
+        <w:spacing w:after="0" w:line="285" w:lineRule="atLeast"/>
+        <w:rPr>
+          <w:rFonts w:ascii="Consolas" w:eastAsia="Times New Roman" w:hAnsi="Consolas" w:cs="Times New Roman"/>
+          <w:color w:val="BBBBBB"/>
+          <w:kern w:val="0"/>
+          <w:sz w:val="21"/>
+          <w:szCs w:val="21"/>
+          <w:lang w:eastAsia="pt-BR"/>
+          <w14:ligatures w14:val="none"/>
+        </w:rPr>
+      </w:pPr>
+      <w:r>
+        <w:rPr>
+          <w:rFonts w:ascii="Consolas" w:eastAsia="Times New Roman" w:hAnsi="Consolas" w:cs="Times New Roman"/>
+          <w:color w:val="E06C75"/>
+          <w:kern w:val="0"/>
+          <w:sz w:val="21"/>
+          <w:szCs w:val="21"/>
+          <w:lang w:eastAsia="pt-BR"/>
+          <w14:ligatures w14:val="none"/>
+        </w:rPr>
+        <w:t>for</w:t>
+      </w:r>
+      <w:r>
+        <w:rPr>
+          <w:rFonts w:ascii="Consolas" w:eastAsia="Times New Roman" w:hAnsi="Consolas" w:cs="Times New Roman"/>
+          <w:color w:val="BBBBBB"/>
+          <w:kern w:val="0"/>
+          <w:sz w:val="21"/>
+          <w:szCs w:val="21"/>
+          <w:lang w:eastAsia="pt-BR"/>
+          <w14:ligatures w14:val="none"/>
+        </w:rPr>
+        <w:t xml:space="preserve"> (</w:t>
+      </w:r>
+      <w:proofErr w:type="spellStart"/>
+      <w:r>
+        <w:rPr>
+          <w:rFonts w:ascii="Consolas" w:eastAsia="Times New Roman" w:hAnsi="Consolas" w:cs="Times New Roman"/>
+          <w:color w:val="56B6C2"/>
+          <w:kern w:val="0"/>
+          <w:sz w:val="21"/>
+          <w:szCs w:val="21"/>
+          <w:lang w:eastAsia="pt-BR"/>
+          <w14:ligatures w14:val="none"/>
+        </w:rPr>
+        <w:t>let</w:t>
+      </w:r>
+      <w:proofErr w:type="spellEnd"/>
+      <w:r>
+        <w:rPr>
+          <w:rFonts w:ascii="Consolas" w:eastAsia="Times New Roman" w:hAnsi="Consolas" w:cs="Times New Roman"/>
+          <w:color w:val="BBBBBB"/>
+          <w:kern w:val="0"/>
+          <w:sz w:val="21"/>
+          <w:szCs w:val="21"/>
+          <w:lang w:eastAsia="pt-BR"/>
+          <w14:ligatures w14:val="none"/>
+        </w:rPr>
+        <w:t xml:space="preserve"> </w:t>
+      </w:r>
+      <w:proofErr w:type="spellStart"/>
+      <w:r>
+        <w:rPr>
+          <w:rFonts w:ascii="Consolas" w:eastAsia="Times New Roman" w:hAnsi="Consolas" w:cs="Times New Roman"/>
+          <w:color w:val="BBBBBB"/>
+          <w:kern w:val="0"/>
+          <w:sz w:val="21"/>
+          <w:szCs w:val="21"/>
+          <w:lang w:eastAsia="pt-BR"/>
+          <w14:ligatures w14:val="none"/>
+        </w:rPr>
+        <w:t>pos</w:t>
+      </w:r>
+      <w:proofErr w:type="spellEnd"/>
+      <w:r>
+        <w:rPr>
+          <w:rFonts w:ascii="Consolas" w:eastAsia="Times New Roman" w:hAnsi="Consolas" w:cs="Times New Roman"/>
+          <w:color w:val="BBBBBB"/>
+          <w:kern w:val="0"/>
+          <w:sz w:val="21"/>
+          <w:szCs w:val="21"/>
+          <w:lang w:eastAsia="pt-BR"/>
+          <w14:ligatures w14:val="none"/>
+        </w:rPr>
+        <w:t xml:space="preserve"> </w:t>
+      </w:r>
+      <w:r>
+        <w:rPr>
+          <w:rFonts w:ascii="Consolas" w:eastAsia="Times New Roman" w:hAnsi="Consolas" w:cs="Times New Roman"/>
+          <w:color w:val="E06C75"/>
+          <w:kern w:val="0"/>
+          <w:sz w:val="21"/>
+          <w:szCs w:val="21"/>
+          <w:lang w:eastAsia="pt-BR"/>
+          <w14:ligatures w14:val="none"/>
+        </w:rPr>
+        <w:t>in</w:t>
+      </w:r>
+      <w:r>
+        <w:rPr>
+          <w:rFonts w:ascii="Consolas" w:eastAsia="Times New Roman" w:hAnsi="Consolas" w:cs="Times New Roman"/>
+          <w:color w:val="BBBBBB"/>
+          <w:kern w:val="0"/>
+          <w:sz w:val="21"/>
+          <w:szCs w:val="21"/>
+          <w:lang w:eastAsia="pt-BR"/>
+          <w14:ligatures w14:val="none"/>
+        </w:rPr>
+        <w:t xml:space="preserve"> valores) {</w:t>
+      </w:r>
+    </w:p>
+    <w:p>
+      <w:pPr>
+        <w:shd w:val="clear" w:color="auto" w:fill="121212"/>
+        <w:spacing w:after="0" w:line="285" w:lineRule="atLeast"/>
+        <w:rPr>
+          <w:rFonts w:ascii="Consolas" w:eastAsia="Times New Roman" w:hAnsi="Consolas" w:cs="Times New Roman"/>
+          <w:color w:val="BBBBBB"/>
+          <w:kern w:val="0"/>
+          <w:sz w:val="21"/>
+          <w:szCs w:val="21"/>
+          <w:lang w:eastAsia="pt-BR"/>
+          <w14:ligatures w14:val="none"/>
+        </w:rPr>
+      </w:pPr>
+      <w:r>
+        <w:rPr>
+          <w:rFonts w:ascii="Consolas" w:eastAsia="Times New Roman" w:hAnsi="Consolas" w:cs="Times New Roman"/>
+          <w:color w:val="BBBBBB"/>
+          <w:kern w:val="0"/>
+          <w:sz w:val="21"/>
+          <w:szCs w:val="21"/>
+          <w:lang w:eastAsia="pt-BR"/>
+          <w14:ligatures w14:val="none"/>
+        </w:rPr>
+        <w:t xml:space="preserve">  </w:t>
+      </w:r>
+      <w:proofErr w:type="gramStart"/>
+      <w:r>
+        <w:rPr>
+          <w:rFonts w:ascii="Consolas" w:eastAsia="Times New Roman" w:hAnsi="Consolas" w:cs="Times New Roman"/>
+          <w:color w:val="61AFEF"/>
+          <w:kern w:val="0"/>
+          <w:sz w:val="21"/>
+          <w:szCs w:val="21"/>
+          <w:lang w:eastAsia="pt-BR"/>
+          <w14:ligatures w14:val="none"/>
+        </w:rPr>
+        <w:t>console</w:t>
+      </w:r>
+      <w:r>
+        <w:rPr>
+          <w:rFonts w:ascii="Consolas" w:eastAsia="Times New Roman" w:hAnsi="Consolas" w:cs="Times New Roman"/>
+          <w:color w:val="BBBBBB"/>
+          <w:kern w:val="0"/>
+          <w:sz w:val="21"/>
+          <w:szCs w:val="21"/>
+          <w:lang w:eastAsia="pt-BR"/>
+          <w14:ligatures w14:val="none"/>
+        </w:rPr>
+        <w:t>.</w:t>
+      </w:r>
+      <w:r>
+        <w:rPr>
+          <w:rFonts w:ascii="Consolas" w:eastAsia="Times New Roman" w:hAnsi="Consolas" w:cs="Times New Roman"/>
+          <w:color w:val="98C379"/>
+          <w:kern w:val="0"/>
+          <w:sz w:val="21"/>
+          <w:szCs w:val="21"/>
+          <w:lang w:eastAsia="pt-BR"/>
+          <w14:ligatures w14:val="none"/>
+        </w:rPr>
+        <w:t>log</w:t>
+      </w:r>
+      <w:r>
+        <w:rPr>
+          <w:rFonts w:ascii="Consolas" w:eastAsia="Times New Roman" w:hAnsi="Consolas" w:cs="Times New Roman"/>
+          <w:color w:val="BBBBBB"/>
+          <w:kern w:val="0"/>
+          <w:sz w:val="21"/>
+          <w:szCs w:val="21"/>
+          <w:lang w:eastAsia="pt-BR"/>
+          <w14:ligatures w14:val="none"/>
+        </w:rPr>
+        <w:t>(</w:t>
+      </w:r>
+      <w:proofErr w:type="gramEnd"/>
+      <w:r>
+        <w:rPr>
+          <w:rFonts w:ascii="Consolas" w:eastAsia="Times New Roman" w:hAnsi="Consolas" w:cs="Times New Roman"/>
+          <w:color w:val="E5C07B"/>
+          <w:kern w:val="0"/>
+          <w:sz w:val="21"/>
+          <w:szCs w:val="21"/>
+          <w:lang w:eastAsia="pt-BR"/>
+          <w14:ligatures w14:val="none"/>
+        </w:rPr>
+        <w:t xml:space="preserve">`A posição </w:t>
+      </w:r>
+      <w:r>
+        <w:rPr>
+          <w:rFonts w:ascii="Consolas" w:eastAsia="Times New Roman" w:hAnsi="Consolas" w:cs="Times New Roman"/>
+          <w:color w:val="C678DD"/>
+          <w:kern w:val="0"/>
+          <w:sz w:val="21"/>
+          <w:szCs w:val="21"/>
+          <w:lang w:eastAsia="pt-BR"/>
+          <w14:ligatures w14:val="none"/>
+        </w:rPr>
+        <w:t>${</w:t>
+      </w:r>
+      <w:proofErr w:type="spellStart"/>
+      <w:r>
+        <w:rPr>
+          <w:rFonts w:ascii="Consolas" w:eastAsia="Times New Roman" w:hAnsi="Consolas" w:cs="Times New Roman"/>
+          <w:color w:val="ABB2BF"/>
+          <w:kern w:val="0"/>
+          <w:sz w:val="21"/>
+          <w:szCs w:val="21"/>
+          <w:lang w:eastAsia="pt-BR"/>
+          <w14:ligatures w14:val="none"/>
+        </w:rPr>
+        <w:t>pos</w:t>
+      </w:r>
+      <w:proofErr w:type="spellEnd"/>
+      <w:r>
+        <w:rPr>
+          <w:rFonts w:ascii="Consolas" w:eastAsia="Times New Roman" w:hAnsi="Consolas" w:cs="Times New Roman"/>
+          <w:color w:val="C678DD"/>
+          <w:kern w:val="0"/>
+          <w:sz w:val="21"/>
+          <w:szCs w:val="21"/>
+          <w:lang w:eastAsia="pt-BR"/>
+          <w14:ligatures w14:val="none"/>
+        </w:rPr>
+        <w:t>}</w:t>
+      </w:r>
+      <w:r>
+        <w:rPr>
+          <w:rFonts w:ascii="Consolas" w:eastAsia="Times New Roman" w:hAnsi="Consolas" w:cs="Times New Roman"/>
+          <w:color w:val="E5C07B"/>
+          <w:kern w:val="0"/>
+          <w:sz w:val="21"/>
+          <w:szCs w:val="21"/>
+          <w:lang w:eastAsia="pt-BR"/>
+          <w14:ligatures w14:val="none"/>
+        </w:rPr>
+        <w:t xml:space="preserve"> tem o valor </w:t>
+      </w:r>
+      <w:r>
+        <w:rPr>
+          <w:rFonts w:ascii="Consolas" w:eastAsia="Times New Roman" w:hAnsi="Consolas" w:cs="Times New Roman"/>
+          <w:color w:val="C678DD"/>
+          <w:kern w:val="0"/>
+          <w:sz w:val="21"/>
+          <w:szCs w:val="21"/>
+          <w:lang w:eastAsia="pt-BR"/>
+          <w14:ligatures w14:val="none"/>
+        </w:rPr>
+        <w:t>${</w:t>
+      </w:r>
+      <w:r>
+        <w:rPr>
+          <w:rFonts w:ascii="Consolas" w:eastAsia="Times New Roman" w:hAnsi="Consolas" w:cs="Times New Roman"/>
+          <w:color w:val="ABB2BF"/>
+          <w:kern w:val="0"/>
+          <w:sz w:val="21"/>
+          <w:szCs w:val="21"/>
+          <w:lang w:eastAsia="pt-BR"/>
+          <w14:ligatures w14:val="none"/>
+        </w:rPr>
+        <w:t>valores[</w:t>
+      </w:r>
+      <w:proofErr w:type="spellStart"/>
+      <w:r>
+        <w:rPr>
+          <w:rFonts w:ascii="Consolas" w:eastAsia="Times New Roman" w:hAnsi="Consolas" w:cs="Times New Roman"/>
+          <w:color w:val="ABB2BF"/>
+          <w:kern w:val="0"/>
+          <w:sz w:val="21"/>
+          <w:szCs w:val="21"/>
+          <w:lang w:eastAsia="pt-BR"/>
+          <w14:ligatures w14:val="none"/>
+        </w:rPr>
+        <w:t>pos</w:t>
+      </w:r>
+      <w:proofErr w:type="spellEnd"/>
+      <w:r>
+        <w:rPr>
+          <w:rFonts w:ascii="Consolas" w:eastAsia="Times New Roman" w:hAnsi="Consolas" w:cs="Times New Roman"/>
+          <w:color w:val="ABB2BF"/>
+          <w:kern w:val="0"/>
+          <w:sz w:val="21"/>
+          <w:szCs w:val="21"/>
+          <w:lang w:eastAsia="pt-BR"/>
+          <w14:ligatures w14:val="none"/>
+        </w:rPr>
+        <w:t>]</w:t>
+      </w:r>
+      <w:r>
+        <w:rPr>
+          <w:rFonts w:ascii="Consolas" w:eastAsia="Times New Roman" w:hAnsi="Consolas" w:cs="Times New Roman"/>
+          <w:color w:val="C678DD"/>
+          <w:kern w:val="0"/>
+          <w:sz w:val="21"/>
+          <w:szCs w:val="21"/>
+          <w:lang w:eastAsia="pt-BR"/>
+          <w14:ligatures w14:val="none"/>
+        </w:rPr>
+        <w:t>}</w:t>
+      </w:r>
+      <w:r>
+        <w:rPr>
+          <w:rFonts w:ascii="Consolas" w:eastAsia="Times New Roman" w:hAnsi="Consolas" w:cs="Times New Roman"/>
+          <w:color w:val="E5C07B"/>
+          <w:kern w:val="0"/>
+          <w:sz w:val="21"/>
+          <w:szCs w:val="21"/>
+          <w:lang w:eastAsia="pt-BR"/>
+          <w14:ligatures w14:val="none"/>
+        </w:rPr>
+        <w:t>`</w:t>
+      </w:r>
+      <w:r>
+        <w:rPr>
+          <w:rFonts w:ascii="Consolas" w:eastAsia="Times New Roman" w:hAnsi="Consolas" w:cs="Times New Roman"/>
+          <w:color w:val="BBBBBB"/>
+          <w:kern w:val="0"/>
+          <w:sz w:val="21"/>
+          <w:szCs w:val="21"/>
+          <w:lang w:eastAsia="pt-BR"/>
+          <w14:ligatures w14:val="none"/>
+        </w:rPr>
+        <w:t>);</w:t>
+      </w:r>
+    </w:p>
+    <w:p>
+      <w:pPr>
+        <w:shd w:val="clear" w:color="auto" w:fill="121212"/>
+        <w:spacing w:after="0" w:line="285" w:lineRule="atLeast"/>
+        <w:rPr>
+          <w:rFonts w:ascii="Consolas" w:eastAsia="Times New Roman" w:hAnsi="Consolas" w:cs="Times New Roman"/>
+          <w:color w:val="BBBBBB"/>
+          <w:kern w:val="0"/>
+          <w:sz w:val="21"/>
+          <w:szCs w:val="21"/>
+          <w:lang w:eastAsia="pt-BR"/>
+          <w14:ligatures w14:val="none"/>
+        </w:rPr>
+      </w:pPr>
+      <w:r>
+        <w:rPr>
+          <w:rFonts w:ascii="Consolas" w:eastAsia="Times New Roman" w:hAnsi="Consolas" w:cs="Times New Roman"/>
+          <w:color w:val="BBBBBB"/>
+          <w:kern w:val="0"/>
+          <w:sz w:val="21"/>
+          <w:szCs w:val="21"/>
+          <w:lang w:eastAsia="pt-BR"/>
+          <w14:ligatures w14:val="none"/>
+        </w:rPr>
+        <w:t>}</w:t>
+      </w:r>
+    </w:p>
+    <w:p>
+      <w:pPr>
+        <w:spacing w:after="0"/>
+      </w:pPr>
+    </w:p>
+    <w:p>
+      <w:pPr>
+        <w:spacing w:after="0"/>
+      </w:pPr>
+      <w:r>
+        <w:t>A gente lê assim: Para(</w:t>
+      </w:r>
+      <w:proofErr w:type="spellStart"/>
+      <w:r>
+        <w:t>let</w:t>
+      </w:r>
+      <w:proofErr w:type="spellEnd"/>
+      <w:r>
+        <w:t>) cada posição em/dentro (in) variável composta</w:t>
+      </w:r>
+      <w:r>
+        <w:t>(valores)</w:t>
+      </w:r>
+      <w:r>
+        <w:t>, eu vou mostrar</w:t>
+      </w:r>
+      <w:r>
+        <w:t xml:space="preserve"> valores[</w:t>
+      </w:r>
+      <w:proofErr w:type="spellStart"/>
+      <w:r>
+        <w:t>pos</w:t>
+      </w:r>
+      <w:proofErr w:type="spellEnd"/>
+      <w:r>
+        <w:t xml:space="preserve">]. </w:t>
+      </w:r>
+    </w:p>
+    <w:p>
+      <w:pPr>
+        <w:spacing w:after="0"/>
+      </w:pPr>
+    </w:p>
+    <w:p>
+      <w:pPr>
+        <w:pStyle w:val="PargrafodaLista"/>
+        <w:numPr>
+          <w:ilvl w:val="0"/>
+          <w:numId w:val="2"/>
+        </w:numPr>
+        <w:spacing w:after="0"/>
+      </w:pPr>
+      <w:r>
+        <w:t xml:space="preserve">Por fim, veremos apenas como buscar valores dentro de um vetor. </w:t>
+      </w:r>
+    </w:p>
+    <w:p>
+      <w:pPr>
+        <w:spacing w:after="0"/>
+      </w:pPr>
+      <w:r>
+        <w:t xml:space="preserve">valores. </w:t>
+      </w:r>
+      <w:proofErr w:type="spellStart"/>
+      <w:proofErr w:type="gramStart"/>
+      <w:r>
+        <w:t>indexOf</w:t>
+      </w:r>
+      <w:proofErr w:type="spellEnd"/>
+      <w:r>
+        <w:t>(</w:t>
+      </w:r>
+      <w:proofErr w:type="gramEnd"/>
+      <w:r>
+        <w:t xml:space="preserve">) é um método que busca valores dentro do vetor. Dentro dos parêntesis, eu coloco o VALOR que eu quero procurar. O </w:t>
+      </w:r>
+      <w:proofErr w:type="spellStart"/>
+      <w:r>
+        <w:t>javaScript</w:t>
+      </w:r>
+      <w:proofErr w:type="spellEnd"/>
+      <w:r>
+        <w:t xml:space="preserve"> achando o valor dentro do vetor, ele te retornará </w:t>
+      </w:r>
+      <w:proofErr w:type="gramStart"/>
+      <w:r>
+        <w:t>a</w:t>
+      </w:r>
+      <w:proofErr w:type="gramEnd"/>
+      <w:r>
+        <w:t xml:space="preserve"> posição que esse valor se encontra. </w:t>
+      </w:r>
+    </w:p>
+    <w:p>
+      <w:pPr>
+        <w:spacing w:after="0"/>
+      </w:pPr>
+      <w:r>
+        <w:t xml:space="preserve">Se pesquisarmos um valor e o JavaScript não encontrar, ele retornará -1. </w:t>
+      </w:r>
+    </w:p>
+    <w:p>
+      <w:pPr>
+        <w:shd w:val="clear" w:color="auto" w:fill="121212"/>
+        <w:spacing w:after="0" w:line="285" w:lineRule="atLeast"/>
+        <w:rPr>
+          <w:rFonts w:ascii="Consolas" w:eastAsia="Times New Roman" w:hAnsi="Consolas" w:cs="Times New Roman"/>
+          <w:color w:val="BBBBBB"/>
+          <w:kern w:val="0"/>
+          <w:sz w:val="21"/>
+          <w:szCs w:val="21"/>
+          <w:lang w:eastAsia="pt-BR"/>
+          <w14:ligatures w14:val="none"/>
+        </w:rPr>
+      </w:pPr>
+      <w:proofErr w:type="spellStart"/>
+      <w:r>
+        <w:rPr>
+          <w:rFonts w:ascii="Consolas" w:eastAsia="Times New Roman" w:hAnsi="Consolas" w:cs="Times New Roman"/>
+          <w:color w:val="56B6C2"/>
+          <w:kern w:val="0"/>
+          <w:sz w:val="21"/>
+          <w:szCs w:val="21"/>
+          <w:lang w:eastAsia="pt-BR"/>
+          <w14:ligatures w14:val="none"/>
+        </w:rPr>
+        <w:t>let</w:t>
+      </w:r>
+      <w:proofErr w:type="spellEnd"/>
+      <w:r>
+        <w:rPr>
+          <w:rFonts w:ascii="Consolas" w:eastAsia="Times New Roman" w:hAnsi="Consolas" w:cs="Times New Roman"/>
+          <w:color w:val="BBBBBB"/>
+          <w:kern w:val="0"/>
+          <w:sz w:val="21"/>
+          <w:szCs w:val="21"/>
+          <w:lang w:eastAsia="pt-BR"/>
+          <w14:ligatures w14:val="none"/>
+        </w:rPr>
+        <w:t xml:space="preserve"> num </w:t>
+      </w:r>
+      <w:r>
+        <w:rPr>
+          <w:rFonts w:ascii="Consolas" w:eastAsia="Times New Roman" w:hAnsi="Consolas" w:cs="Times New Roman"/>
+          <w:color w:val="E06C75"/>
+          <w:kern w:val="0"/>
+          <w:sz w:val="21"/>
+          <w:szCs w:val="21"/>
+          <w:lang w:eastAsia="pt-BR"/>
+          <w14:ligatures w14:val="none"/>
+        </w:rPr>
+        <w:t>=</w:t>
+      </w:r>
+      <w:r>
+        <w:rPr>
+          <w:rFonts w:ascii="Consolas" w:eastAsia="Times New Roman" w:hAnsi="Consolas" w:cs="Times New Roman"/>
+          <w:color w:val="BBBBBB"/>
+          <w:kern w:val="0"/>
+          <w:sz w:val="21"/>
+          <w:szCs w:val="21"/>
+          <w:lang w:eastAsia="pt-BR"/>
+          <w14:ligatures w14:val="none"/>
+        </w:rPr>
+        <w:t xml:space="preserve"> [</w:t>
+      </w:r>
+      <w:r>
+        <w:rPr>
+          <w:rFonts w:ascii="Consolas" w:eastAsia="Times New Roman" w:hAnsi="Consolas" w:cs="Times New Roman"/>
+          <w:color w:val="C678DD"/>
+          <w:kern w:val="0"/>
+          <w:sz w:val="21"/>
+          <w:szCs w:val="21"/>
+          <w:lang w:eastAsia="pt-BR"/>
+          <w14:ligatures w14:val="none"/>
+        </w:rPr>
+        <w:t>5</w:t>
+      </w:r>
+      <w:r>
+        <w:rPr>
+          <w:rFonts w:ascii="Consolas" w:eastAsia="Times New Roman" w:hAnsi="Consolas" w:cs="Times New Roman"/>
+          <w:color w:val="BBBBBB"/>
+          <w:kern w:val="0"/>
+          <w:sz w:val="21"/>
+          <w:szCs w:val="21"/>
+          <w:lang w:eastAsia="pt-BR"/>
+          <w14:ligatures w14:val="none"/>
+        </w:rPr>
+        <w:t xml:space="preserve">, </w:t>
+      </w:r>
+      <w:r>
+        <w:rPr>
+          <w:rFonts w:ascii="Consolas" w:eastAsia="Times New Roman" w:hAnsi="Consolas" w:cs="Times New Roman"/>
+          <w:color w:val="C678DD"/>
+          <w:kern w:val="0"/>
+          <w:sz w:val="21"/>
+          <w:szCs w:val="21"/>
+          <w:lang w:eastAsia="pt-BR"/>
+          <w14:ligatures w14:val="none"/>
+        </w:rPr>
+        <w:t>9</w:t>
+      </w:r>
+      <w:r>
+        <w:rPr>
+          <w:rFonts w:ascii="Consolas" w:eastAsia="Times New Roman" w:hAnsi="Consolas" w:cs="Times New Roman"/>
+          <w:color w:val="BBBBBB"/>
+          <w:kern w:val="0"/>
+          <w:sz w:val="21"/>
+          <w:szCs w:val="21"/>
+          <w:lang w:eastAsia="pt-BR"/>
+          <w14:ligatures w14:val="none"/>
+        </w:rPr>
+        <w:t xml:space="preserve">, </w:t>
+      </w:r>
+      <w:r>
+        <w:rPr>
+          <w:rFonts w:ascii="Consolas" w:eastAsia="Times New Roman" w:hAnsi="Consolas" w:cs="Times New Roman"/>
+          <w:color w:val="C678DD"/>
+          <w:kern w:val="0"/>
+          <w:sz w:val="21"/>
+          <w:szCs w:val="21"/>
+          <w:lang w:eastAsia="pt-BR"/>
+          <w14:ligatures w14:val="none"/>
+        </w:rPr>
+        <w:t>9</w:t>
+      </w:r>
+      <w:r>
+        <w:rPr>
+          <w:rFonts w:ascii="Consolas" w:eastAsia="Times New Roman" w:hAnsi="Consolas" w:cs="Times New Roman"/>
+          <w:color w:val="BBBBBB"/>
+          <w:kern w:val="0"/>
+          <w:sz w:val="21"/>
+          <w:szCs w:val="21"/>
+          <w:lang w:eastAsia="pt-BR"/>
+          <w14:ligatures w14:val="none"/>
+        </w:rPr>
+        <w:t xml:space="preserve">, </w:t>
+      </w:r>
+      <w:r>
+        <w:rPr>
+          <w:rFonts w:ascii="Consolas" w:eastAsia="Times New Roman" w:hAnsi="Consolas" w:cs="Times New Roman"/>
+          <w:color w:val="C678DD"/>
+          <w:kern w:val="0"/>
+          <w:sz w:val="21"/>
+          <w:szCs w:val="21"/>
+          <w:lang w:eastAsia="pt-BR"/>
+          <w14:ligatures w14:val="none"/>
+        </w:rPr>
+        <w:t>2</w:t>
+      </w:r>
+      <w:r>
+        <w:rPr>
+          <w:rFonts w:ascii="Consolas" w:eastAsia="Times New Roman" w:hAnsi="Consolas" w:cs="Times New Roman"/>
+          <w:color w:val="BBBBBB"/>
+          <w:kern w:val="0"/>
+          <w:sz w:val="21"/>
+          <w:szCs w:val="21"/>
+          <w:lang w:eastAsia="pt-BR"/>
+          <w14:ligatures w14:val="none"/>
+        </w:rPr>
+        <w:t xml:space="preserve">, </w:t>
+      </w:r>
+      <w:r>
+        <w:rPr>
+          <w:rFonts w:ascii="Consolas" w:eastAsia="Times New Roman" w:hAnsi="Consolas" w:cs="Times New Roman"/>
+          <w:color w:val="C678DD"/>
+          <w:kern w:val="0"/>
+          <w:sz w:val="21"/>
+          <w:szCs w:val="21"/>
+          <w:lang w:eastAsia="pt-BR"/>
+          <w14:ligatures w14:val="none"/>
+        </w:rPr>
+        <w:t>7</w:t>
+      </w:r>
+      <w:r>
+        <w:rPr>
+          <w:rFonts w:ascii="Consolas" w:eastAsia="Times New Roman" w:hAnsi="Consolas" w:cs="Times New Roman"/>
+          <w:color w:val="BBBBBB"/>
+          <w:kern w:val="0"/>
+          <w:sz w:val="21"/>
+          <w:szCs w:val="21"/>
+          <w:lang w:eastAsia="pt-BR"/>
+          <w14:ligatures w14:val="none"/>
+        </w:rPr>
+        <w:t>];</w:t>
+      </w:r>
+    </w:p>
+    <w:p>
+      <w:pPr>
+        <w:shd w:val="clear" w:color="auto" w:fill="121212"/>
+        <w:spacing w:after="0" w:line="285" w:lineRule="atLeast"/>
+        <w:rPr>
+          <w:rFonts w:ascii="Consolas" w:eastAsia="Times New Roman" w:hAnsi="Consolas" w:cs="Times New Roman"/>
+          <w:color w:val="BBBBBB"/>
+          <w:kern w:val="0"/>
+          <w:sz w:val="21"/>
+          <w:szCs w:val="21"/>
+          <w:lang w:eastAsia="pt-BR"/>
+          <w14:ligatures w14:val="none"/>
+        </w:rPr>
+      </w:pPr>
+      <w:proofErr w:type="gramStart"/>
+      <w:r>
+        <w:rPr>
+          <w:rFonts w:ascii="Consolas" w:eastAsia="Times New Roman" w:hAnsi="Consolas" w:cs="Times New Roman"/>
+          <w:color w:val="61AFEF"/>
+          <w:kern w:val="0"/>
+          <w:sz w:val="21"/>
+          <w:szCs w:val="21"/>
+          <w:lang w:eastAsia="pt-BR"/>
+          <w14:ligatures w14:val="none"/>
+        </w:rPr>
+        <w:t>console</w:t>
+      </w:r>
+      <w:r>
+        <w:rPr>
+          <w:rFonts w:ascii="Consolas" w:eastAsia="Times New Roman" w:hAnsi="Consolas" w:cs="Times New Roman"/>
+          <w:color w:val="BBBBBB"/>
+          <w:kern w:val="0"/>
+          <w:sz w:val="21"/>
+          <w:szCs w:val="21"/>
+          <w:lang w:eastAsia="pt-BR"/>
+          <w14:ligatures w14:val="none"/>
+        </w:rPr>
+        <w:t>.</w:t>
+      </w:r>
+      <w:r>
+        <w:rPr>
+          <w:rFonts w:ascii="Consolas" w:eastAsia="Times New Roman" w:hAnsi="Consolas" w:cs="Times New Roman"/>
+          <w:color w:val="98C379"/>
+          <w:kern w:val="0"/>
+          <w:sz w:val="21"/>
+          <w:szCs w:val="21"/>
+          <w:lang w:eastAsia="pt-BR"/>
+          <w14:ligatures w14:val="none"/>
+        </w:rPr>
+        <w:t>log</w:t>
+      </w:r>
+      <w:r>
+        <w:rPr>
+          <w:rFonts w:ascii="Consolas" w:eastAsia="Times New Roman" w:hAnsi="Consolas" w:cs="Times New Roman"/>
+          <w:color w:val="BBBBBB"/>
+          <w:kern w:val="0"/>
+          <w:sz w:val="21"/>
+          <w:szCs w:val="21"/>
+          <w:lang w:eastAsia="pt-BR"/>
+          <w14:ligatures w14:val="none"/>
+        </w:rPr>
+        <w:t>(</w:t>
+      </w:r>
+      <w:proofErr w:type="gramEnd"/>
+      <w:r>
+        <w:rPr>
+          <w:rFonts w:ascii="Consolas" w:eastAsia="Times New Roman" w:hAnsi="Consolas" w:cs="Times New Roman"/>
+          <w:color w:val="E5C07B"/>
+          <w:kern w:val="0"/>
+          <w:sz w:val="21"/>
+          <w:szCs w:val="21"/>
+          <w:lang w:eastAsia="pt-BR"/>
+          <w14:ligatures w14:val="none"/>
+        </w:rPr>
+        <w:t xml:space="preserve">`O primeiro valor do vetor é </w:t>
+      </w:r>
+      <w:r>
+        <w:rPr>
+          <w:rFonts w:ascii="Consolas" w:eastAsia="Times New Roman" w:hAnsi="Consolas" w:cs="Times New Roman"/>
+          <w:color w:val="C678DD"/>
+          <w:kern w:val="0"/>
+          <w:sz w:val="21"/>
+          <w:szCs w:val="21"/>
+          <w:lang w:eastAsia="pt-BR"/>
+          <w14:ligatures w14:val="none"/>
+        </w:rPr>
+        <w:t>${</w:t>
+      </w:r>
+      <w:r>
+        <w:rPr>
+          <w:rFonts w:ascii="Consolas" w:eastAsia="Times New Roman" w:hAnsi="Consolas" w:cs="Times New Roman"/>
+          <w:color w:val="ABB2BF"/>
+          <w:kern w:val="0"/>
+          <w:sz w:val="21"/>
+          <w:szCs w:val="21"/>
+          <w:lang w:eastAsia="pt-BR"/>
+          <w14:ligatures w14:val="none"/>
+        </w:rPr>
+        <w:t>num[</w:t>
+      </w:r>
+      <w:r>
+        <w:rPr>
+          <w:rFonts w:ascii="Consolas" w:eastAsia="Times New Roman" w:hAnsi="Consolas" w:cs="Times New Roman"/>
+          <w:color w:val="C678DD"/>
+          <w:kern w:val="0"/>
+          <w:sz w:val="21"/>
+          <w:szCs w:val="21"/>
+          <w:lang w:eastAsia="pt-BR"/>
+          <w14:ligatures w14:val="none"/>
+        </w:rPr>
+        <w:t>0</w:t>
+      </w:r>
+      <w:r>
+        <w:rPr>
+          <w:rFonts w:ascii="Consolas" w:eastAsia="Times New Roman" w:hAnsi="Consolas" w:cs="Times New Roman"/>
+          <w:color w:val="ABB2BF"/>
+          <w:kern w:val="0"/>
+          <w:sz w:val="21"/>
+          <w:szCs w:val="21"/>
+          <w:lang w:eastAsia="pt-BR"/>
+          <w14:ligatures w14:val="none"/>
+        </w:rPr>
+        <w:t>]</w:t>
+      </w:r>
+      <w:r>
+        <w:rPr>
+          <w:rFonts w:ascii="Consolas" w:eastAsia="Times New Roman" w:hAnsi="Consolas" w:cs="Times New Roman"/>
+          <w:color w:val="C678DD"/>
+          <w:kern w:val="0"/>
+          <w:sz w:val="21"/>
+          <w:szCs w:val="21"/>
+          <w:lang w:eastAsia="pt-BR"/>
+          <w14:ligatures w14:val="none"/>
+        </w:rPr>
+        <w:t>}</w:t>
+      </w:r>
+      <w:r>
+        <w:rPr>
+          <w:rFonts w:ascii="Consolas" w:eastAsia="Times New Roman" w:hAnsi="Consolas" w:cs="Times New Roman"/>
+          <w:color w:val="E5C07B"/>
+          <w:kern w:val="0"/>
+          <w:sz w:val="21"/>
+          <w:szCs w:val="21"/>
+          <w:lang w:eastAsia="pt-BR"/>
+          <w14:ligatures w14:val="none"/>
+        </w:rPr>
+        <w:t>`</w:t>
+      </w:r>
+      <w:r>
+        <w:rPr>
+          <w:rFonts w:ascii="Consolas" w:eastAsia="Times New Roman" w:hAnsi="Consolas" w:cs="Times New Roman"/>
+          <w:color w:val="BBBBBB"/>
+          <w:kern w:val="0"/>
+          <w:sz w:val="21"/>
+          <w:szCs w:val="21"/>
+          <w:lang w:eastAsia="pt-BR"/>
+          <w14:ligatures w14:val="none"/>
+        </w:rPr>
+        <w:t>);</w:t>
+      </w:r>
+    </w:p>
+    <w:p>
+      <w:pPr>
+        <w:shd w:val="clear" w:color="auto" w:fill="121212"/>
+        <w:spacing w:after="0" w:line="285" w:lineRule="atLeast"/>
+        <w:rPr>
+          <w:rFonts w:ascii="Consolas" w:eastAsia="Times New Roman" w:hAnsi="Consolas" w:cs="Times New Roman"/>
+          <w:color w:val="BBBBBB"/>
+          <w:kern w:val="0"/>
+          <w:sz w:val="21"/>
+          <w:szCs w:val="21"/>
+          <w:lang w:eastAsia="pt-BR"/>
+          <w14:ligatures w14:val="none"/>
+        </w:rPr>
+      </w:pPr>
+      <w:proofErr w:type="gramStart"/>
+      <w:r>
+        <w:rPr>
+          <w:rFonts w:ascii="Consolas" w:eastAsia="Times New Roman" w:hAnsi="Consolas" w:cs="Times New Roman"/>
+          <w:color w:val="61AFEF"/>
+          <w:kern w:val="0"/>
+          <w:sz w:val="21"/>
+          <w:szCs w:val="21"/>
+          <w:lang w:eastAsia="pt-BR"/>
+          <w14:ligatures w14:val="none"/>
+        </w:rPr>
+        <w:t>console</w:t>
+      </w:r>
+      <w:r>
+        <w:rPr>
+          <w:rFonts w:ascii="Consolas" w:eastAsia="Times New Roman" w:hAnsi="Consolas" w:cs="Times New Roman"/>
+          <w:color w:val="BBBBBB"/>
+          <w:kern w:val="0"/>
+          <w:sz w:val="21"/>
+          <w:szCs w:val="21"/>
+          <w:lang w:eastAsia="pt-BR"/>
+          <w14:ligatures w14:val="none"/>
+        </w:rPr>
+        <w:t>.</w:t>
+      </w:r>
+      <w:r>
+        <w:rPr>
+          <w:rFonts w:ascii="Consolas" w:eastAsia="Times New Roman" w:hAnsi="Consolas" w:cs="Times New Roman"/>
+          <w:color w:val="98C379"/>
+          <w:kern w:val="0"/>
+          <w:sz w:val="21"/>
+          <w:szCs w:val="21"/>
+          <w:lang w:eastAsia="pt-BR"/>
+          <w14:ligatures w14:val="none"/>
+        </w:rPr>
+        <w:t>log</w:t>
+      </w:r>
+      <w:r>
+        <w:rPr>
+          <w:rFonts w:ascii="Consolas" w:eastAsia="Times New Roman" w:hAnsi="Consolas" w:cs="Times New Roman"/>
+          <w:color w:val="BBBBBB"/>
+          <w:kern w:val="0"/>
+          <w:sz w:val="21"/>
+          <w:szCs w:val="21"/>
+          <w:lang w:eastAsia="pt-BR"/>
+          <w14:ligatures w14:val="none"/>
+        </w:rPr>
+        <w:t>(</w:t>
+      </w:r>
+      <w:proofErr w:type="gramEnd"/>
+      <w:r>
+        <w:rPr>
+          <w:rFonts w:ascii="Consolas" w:eastAsia="Times New Roman" w:hAnsi="Consolas" w:cs="Times New Roman"/>
+          <w:color w:val="E5C07B"/>
+          <w:kern w:val="0"/>
+          <w:sz w:val="21"/>
+          <w:szCs w:val="21"/>
+          <w:lang w:eastAsia="pt-BR"/>
+          <w14:ligatures w14:val="none"/>
+        </w:rPr>
+        <w:t xml:space="preserve">`O vetor tem </w:t>
+      </w:r>
+      <w:r>
+        <w:rPr>
+          <w:rFonts w:ascii="Consolas" w:eastAsia="Times New Roman" w:hAnsi="Consolas" w:cs="Times New Roman"/>
+          <w:color w:val="C678DD"/>
+          <w:kern w:val="0"/>
+          <w:sz w:val="21"/>
+          <w:szCs w:val="21"/>
+          <w:lang w:eastAsia="pt-BR"/>
+          <w14:ligatures w14:val="none"/>
+        </w:rPr>
+        <w:t>${</w:t>
+      </w:r>
+      <w:proofErr w:type="spellStart"/>
+      <w:r>
+        <w:rPr>
+          <w:rFonts w:ascii="Consolas" w:eastAsia="Times New Roman" w:hAnsi="Consolas" w:cs="Times New Roman"/>
+          <w:color w:val="61AFEF"/>
+          <w:kern w:val="0"/>
+          <w:sz w:val="21"/>
+          <w:szCs w:val="21"/>
+          <w:lang w:eastAsia="pt-BR"/>
+          <w14:ligatures w14:val="none"/>
+        </w:rPr>
+        <w:t>num</w:t>
+      </w:r>
+      <w:r>
+        <w:rPr>
+          <w:rFonts w:ascii="Consolas" w:eastAsia="Times New Roman" w:hAnsi="Consolas" w:cs="Times New Roman"/>
+          <w:color w:val="ABB2BF"/>
+          <w:kern w:val="0"/>
+          <w:sz w:val="21"/>
+          <w:szCs w:val="21"/>
+          <w:lang w:eastAsia="pt-BR"/>
+          <w14:ligatures w14:val="none"/>
+        </w:rPr>
+        <w:t>.</w:t>
+      </w:r>
+      <w:r>
+        <w:rPr>
+          <w:rFonts w:ascii="Consolas" w:eastAsia="Times New Roman" w:hAnsi="Consolas" w:cs="Times New Roman"/>
+          <w:color w:val="56B6C2"/>
+          <w:kern w:val="0"/>
+          <w:sz w:val="21"/>
+          <w:szCs w:val="21"/>
+          <w:lang w:eastAsia="pt-BR"/>
+          <w14:ligatures w14:val="none"/>
+        </w:rPr>
+        <w:t>length</w:t>
+      </w:r>
+      <w:proofErr w:type="spellEnd"/>
+      <w:r>
+        <w:rPr>
+          <w:rFonts w:ascii="Consolas" w:eastAsia="Times New Roman" w:hAnsi="Consolas" w:cs="Times New Roman"/>
+          <w:color w:val="C678DD"/>
+          <w:kern w:val="0"/>
+          <w:sz w:val="21"/>
+          <w:szCs w:val="21"/>
+          <w:lang w:eastAsia="pt-BR"/>
+          <w14:ligatures w14:val="none"/>
+        </w:rPr>
+        <w:t>}</w:t>
+      </w:r>
+      <w:r>
+        <w:rPr>
+          <w:rFonts w:ascii="Consolas" w:eastAsia="Times New Roman" w:hAnsi="Consolas" w:cs="Times New Roman"/>
+          <w:color w:val="E5C07B"/>
+          <w:kern w:val="0"/>
+          <w:sz w:val="21"/>
+          <w:szCs w:val="21"/>
+          <w:lang w:eastAsia="pt-BR"/>
+          <w14:ligatures w14:val="none"/>
+        </w:rPr>
+        <w:t xml:space="preserve"> posições`</w:t>
+      </w:r>
+      <w:r>
+        <w:rPr>
+          <w:rFonts w:ascii="Consolas" w:eastAsia="Times New Roman" w:hAnsi="Consolas" w:cs="Times New Roman"/>
+          <w:color w:val="BBBBBB"/>
+          <w:kern w:val="0"/>
+          <w:sz w:val="21"/>
+          <w:szCs w:val="21"/>
+          <w:lang w:eastAsia="pt-BR"/>
+          <w14:ligatures w14:val="none"/>
+        </w:rPr>
+        <w:t>);</w:t>
+      </w:r>
+    </w:p>
+    <w:p>
+      <w:pPr>
+        <w:shd w:val="clear" w:color="auto" w:fill="121212"/>
+        <w:spacing w:after="0" w:line="285" w:lineRule="atLeast"/>
+        <w:rPr>
+          <w:rFonts w:ascii="Consolas" w:eastAsia="Times New Roman" w:hAnsi="Consolas" w:cs="Times New Roman"/>
+          <w:color w:val="BBBBBB"/>
+          <w:kern w:val="0"/>
+          <w:sz w:val="21"/>
+          <w:szCs w:val="21"/>
+          <w:lang w:eastAsia="pt-BR"/>
+          <w14:ligatures w14:val="none"/>
+        </w:rPr>
+      </w:pPr>
+    </w:p>
+    <w:p>
+      <w:pPr>
+        <w:shd w:val="clear" w:color="auto" w:fill="121212"/>
+        <w:spacing w:after="0" w:line="285" w:lineRule="atLeast"/>
+        <w:rPr>
+          <w:rFonts w:ascii="Consolas" w:eastAsia="Times New Roman" w:hAnsi="Consolas" w:cs="Times New Roman"/>
+          <w:color w:val="BBBBBB"/>
+          <w:kern w:val="0"/>
+          <w:sz w:val="21"/>
+          <w:szCs w:val="21"/>
+          <w:lang w:eastAsia="pt-BR"/>
+          <w14:ligatures w14:val="none"/>
+        </w:rPr>
+      </w:pPr>
+      <w:proofErr w:type="spellStart"/>
+      <w:r>
+        <w:rPr>
+          <w:rFonts w:ascii="Consolas" w:eastAsia="Times New Roman" w:hAnsi="Consolas" w:cs="Times New Roman"/>
+          <w:color w:val="56B6C2"/>
+          <w:kern w:val="0"/>
+          <w:sz w:val="21"/>
+          <w:szCs w:val="21"/>
+          <w:lang w:eastAsia="pt-BR"/>
+          <w14:ligatures w14:val="none"/>
+        </w:rPr>
+        <w:t>let</w:t>
+      </w:r>
+      <w:proofErr w:type="spellEnd"/>
+      <w:r>
+        <w:rPr>
+          <w:rFonts w:ascii="Consolas" w:eastAsia="Times New Roman" w:hAnsi="Consolas" w:cs="Times New Roman"/>
+          <w:color w:val="BBBBBB"/>
+          <w:kern w:val="0"/>
+          <w:sz w:val="21"/>
+          <w:szCs w:val="21"/>
+          <w:lang w:eastAsia="pt-BR"/>
+          <w14:ligatures w14:val="none"/>
+        </w:rPr>
+        <w:t xml:space="preserve"> </w:t>
+      </w:r>
+      <w:proofErr w:type="spellStart"/>
+      <w:r>
+        <w:rPr>
+          <w:rFonts w:ascii="Consolas" w:eastAsia="Times New Roman" w:hAnsi="Consolas" w:cs="Times New Roman"/>
+          <w:color w:val="BBBBBB"/>
+          <w:kern w:val="0"/>
+          <w:sz w:val="21"/>
+          <w:szCs w:val="21"/>
+          <w:lang w:eastAsia="pt-BR"/>
+          <w14:ligatures w14:val="none"/>
+        </w:rPr>
+        <w:t>pos</w:t>
+      </w:r>
+      <w:proofErr w:type="spellEnd"/>
+      <w:r>
+        <w:rPr>
+          <w:rFonts w:ascii="Consolas" w:eastAsia="Times New Roman" w:hAnsi="Consolas" w:cs="Times New Roman"/>
+          <w:color w:val="BBBBBB"/>
+          <w:kern w:val="0"/>
+          <w:sz w:val="21"/>
+          <w:szCs w:val="21"/>
+          <w:lang w:eastAsia="pt-BR"/>
+          <w14:ligatures w14:val="none"/>
+        </w:rPr>
+        <w:t xml:space="preserve"> </w:t>
+      </w:r>
+      <w:r>
+        <w:rPr>
+          <w:rFonts w:ascii="Consolas" w:eastAsia="Times New Roman" w:hAnsi="Consolas" w:cs="Times New Roman"/>
+          <w:color w:val="E06C75"/>
+          <w:kern w:val="0"/>
+          <w:sz w:val="21"/>
+          <w:szCs w:val="21"/>
+          <w:lang w:eastAsia="pt-BR"/>
+          <w14:ligatures w14:val="none"/>
+        </w:rPr>
+        <w:t>=</w:t>
+      </w:r>
+      <w:r>
+        <w:rPr>
+          <w:rFonts w:ascii="Consolas" w:eastAsia="Times New Roman" w:hAnsi="Consolas" w:cs="Times New Roman"/>
+          <w:color w:val="BBBBBB"/>
+          <w:kern w:val="0"/>
+          <w:sz w:val="21"/>
+          <w:szCs w:val="21"/>
+          <w:lang w:eastAsia="pt-BR"/>
+          <w14:ligatures w14:val="none"/>
+        </w:rPr>
+        <w:t xml:space="preserve"> </w:t>
+      </w:r>
+      <w:proofErr w:type="spellStart"/>
+      <w:proofErr w:type="gramStart"/>
+      <w:r>
+        <w:rPr>
+          <w:rFonts w:ascii="Consolas" w:eastAsia="Times New Roman" w:hAnsi="Consolas" w:cs="Times New Roman"/>
+          <w:color w:val="61AFEF"/>
+          <w:kern w:val="0"/>
+          <w:sz w:val="21"/>
+          <w:szCs w:val="21"/>
+          <w:lang w:eastAsia="pt-BR"/>
+          <w14:ligatures w14:val="none"/>
+        </w:rPr>
+        <w:t>num</w:t>
+      </w:r>
+      <w:r>
+        <w:rPr>
+          <w:rFonts w:ascii="Consolas" w:eastAsia="Times New Roman" w:hAnsi="Consolas" w:cs="Times New Roman"/>
+          <w:color w:val="BBBBBB"/>
+          <w:kern w:val="0"/>
+          <w:sz w:val="21"/>
+          <w:szCs w:val="21"/>
+          <w:lang w:eastAsia="pt-BR"/>
+          <w14:ligatures w14:val="none"/>
+        </w:rPr>
+        <w:t>.</w:t>
+      </w:r>
+      <w:r>
+        <w:rPr>
+          <w:rFonts w:ascii="Consolas" w:eastAsia="Times New Roman" w:hAnsi="Consolas" w:cs="Times New Roman"/>
+          <w:color w:val="98C379"/>
+          <w:kern w:val="0"/>
+          <w:sz w:val="21"/>
+          <w:szCs w:val="21"/>
+          <w:lang w:eastAsia="pt-BR"/>
+          <w14:ligatures w14:val="none"/>
+        </w:rPr>
+        <w:t>indexOf</w:t>
+      </w:r>
+      <w:proofErr w:type="spellEnd"/>
+      <w:proofErr w:type="gramEnd"/>
+      <w:r>
+        <w:rPr>
+          <w:rFonts w:ascii="Consolas" w:eastAsia="Times New Roman" w:hAnsi="Consolas" w:cs="Times New Roman"/>
+          <w:color w:val="BBBBBB"/>
+          <w:kern w:val="0"/>
+          <w:sz w:val="21"/>
+          <w:szCs w:val="21"/>
+          <w:lang w:eastAsia="pt-BR"/>
+          <w14:ligatures w14:val="none"/>
+        </w:rPr>
+        <w:t>(</w:t>
+      </w:r>
+      <w:r>
+        <w:rPr>
+          <w:rFonts w:ascii="Consolas" w:eastAsia="Times New Roman" w:hAnsi="Consolas" w:cs="Times New Roman"/>
+          <w:color w:val="C678DD"/>
+          <w:kern w:val="0"/>
+          <w:sz w:val="21"/>
+          <w:szCs w:val="21"/>
+          <w:lang w:eastAsia="pt-BR"/>
+          <w14:ligatures w14:val="none"/>
+        </w:rPr>
+        <w:t>9</w:t>
+      </w:r>
+      <w:r>
+        <w:rPr>
+          <w:rFonts w:ascii="Consolas" w:eastAsia="Times New Roman" w:hAnsi="Consolas" w:cs="Times New Roman"/>
+          <w:color w:val="BBBBBB"/>
+          <w:kern w:val="0"/>
+          <w:sz w:val="21"/>
+          <w:szCs w:val="21"/>
+          <w:lang w:eastAsia="pt-BR"/>
+          <w14:ligatures w14:val="none"/>
+        </w:rPr>
+        <w:t>);</w:t>
+      </w:r>
+    </w:p>
+    <w:p>
+      <w:pPr>
+        <w:shd w:val="clear" w:color="auto" w:fill="121212"/>
+        <w:spacing w:after="0" w:line="285" w:lineRule="atLeast"/>
+        <w:rPr>
+          <w:rFonts w:ascii="Consolas" w:eastAsia="Times New Roman" w:hAnsi="Consolas" w:cs="Times New Roman"/>
+          <w:color w:val="BBBBBB"/>
+          <w:kern w:val="0"/>
+          <w:sz w:val="21"/>
+          <w:szCs w:val="21"/>
+          <w:lang w:eastAsia="pt-BR"/>
+          <w14:ligatures w14:val="none"/>
+        </w:rPr>
+      </w:pPr>
+      <w:r>
+        <w:rPr>
+          <w:rFonts w:ascii="Consolas" w:eastAsia="Times New Roman" w:hAnsi="Consolas" w:cs="Times New Roman"/>
+          <w:color w:val="61AFEF"/>
+          <w:kern w:val="0"/>
+          <w:sz w:val="21"/>
+          <w:szCs w:val="21"/>
+          <w:lang w:eastAsia="pt-BR"/>
+          <w14:ligatures w14:val="none"/>
+        </w:rPr>
+        <w:t>console</w:t>
+      </w:r>
+      <w:r>
+        <w:rPr>
+          <w:rFonts w:ascii="Consolas" w:eastAsia="Times New Roman" w:hAnsi="Consolas" w:cs="Times New Roman"/>
+          <w:color w:val="BBBBBB"/>
+          <w:kern w:val="0"/>
+          <w:sz w:val="21"/>
+          <w:szCs w:val="21"/>
+          <w:lang w:eastAsia="pt-BR"/>
+          <w14:ligatures w14:val="none"/>
+        </w:rPr>
+        <w:t>.</w:t>
+      </w:r>
+      <w:r>
+        <w:rPr>
+          <w:rFonts w:ascii="Consolas" w:eastAsia="Times New Roman" w:hAnsi="Consolas" w:cs="Times New Roman"/>
+          <w:color w:val="98C379"/>
+          <w:kern w:val="0"/>
+          <w:sz w:val="21"/>
+          <w:szCs w:val="21"/>
+          <w:lang w:eastAsia="pt-BR"/>
+          <w14:ligatures w14:val="none"/>
+        </w:rPr>
+        <w:t>log</w:t>
+      </w:r>
+      <w:r>
+        <w:rPr>
+          <w:rFonts w:ascii="Consolas" w:eastAsia="Times New Roman" w:hAnsi="Consolas" w:cs="Times New Roman"/>
+          <w:color w:val="BBBBBB"/>
+          <w:kern w:val="0"/>
+          <w:sz w:val="21"/>
+          <w:szCs w:val="21"/>
+          <w:lang w:eastAsia="pt-BR"/>
+          <w14:ligatures w14:val="none"/>
+        </w:rPr>
+        <w:t>(</w:t>
+      </w:r>
+      <w:proofErr w:type="spellStart"/>
+      <w:r>
+        <w:rPr>
+          <w:rFonts w:ascii="Consolas" w:eastAsia="Times New Roman" w:hAnsi="Consolas" w:cs="Times New Roman"/>
+          <w:color w:val="BBBBBB"/>
+          <w:kern w:val="0"/>
+          <w:sz w:val="21"/>
+          <w:szCs w:val="21"/>
+          <w:lang w:eastAsia="pt-BR"/>
+          <w14:ligatures w14:val="none"/>
+        </w:rPr>
+        <w:t>pos</w:t>
+      </w:r>
+      <w:proofErr w:type="spellEnd"/>
+      <w:r>
+        <w:rPr>
+          <w:rFonts w:ascii="Consolas" w:eastAsia="Times New Roman" w:hAnsi="Consolas" w:cs="Times New Roman"/>
+          <w:color w:val="BBBBBB"/>
+          <w:kern w:val="0"/>
+          <w:sz w:val="21"/>
+          <w:szCs w:val="21"/>
+          <w:lang w:eastAsia="pt-BR"/>
+          <w14:ligatures w14:val="none"/>
+        </w:rPr>
+        <w:t>);</w:t>
+      </w:r>
+    </w:p>
+    <w:p>
+      <w:pPr>
+        <w:spacing w:after="0"/>
+      </w:pPr>
+    </w:p>
+    <w:p>
+      <w:pPr>
+        <w:spacing w:after="0"/>
+      </w:pPr>
+      <w:r>
+        <w:drawing>
+          <wp:inline distT="0" distB="0" distL="0" distR="0" wp14:anchorId="49261B74" wp14:editId="13686B73">
+            <wp:extent cx="5435600" cy="1696720"/>
+            <wp:effectExtent l="0" t="0" r="0" b="0"/>
+            <wp:docPr id="356125773" name="Imagem 1" descr="Texto&#10;&#10;Descrição gerada automaticamente"/>
+            <wp:cNvGraphicFramePr>
+              <a:graphicFrameLocks xmlns:a="http://schemas.openxmlformats.org/drawingml/2006/main" noChangeAspect="1"/>
+            </wp:cNvGraphicFramePr>
+            <a:graphic xmlns:a="http://schemas.openxmlformats.org/drawingml/2006/main">
+              <a:graphicData uri="http://schemas.openxmlformats.org/drawingml/2006/picture">
+                <pic:pic xmlns:pic="http://schemas.openxmlformats.org/drawingml/2006/picture">
+                  <pic:nvPicPr>
+                    <pic:cNvPr id="356125773" name="Imagem 1" descr="Texto&#10;&#10;Descrição gerada automaticamente"/>
+                    <pic:cNvPicPr/>
+                  </pic:nvPicPr>
+                  <pic:blipFill>
+                    <a:blip r:embed="rId8"/>
+                    <a:stretch>
+                      <a:fillRect/>
+                    </a:stretch>
+                  </pic:blipFill>
+                  <pic:spPr>
+                    <a:xfrm>
+                      <a:off x="0" y="0"/>
+                      <a:ext cx="5435600" cy="1696720"/>
+                    </a:xfrm>
+                    <a:prstGeom prst="rect">
+                      <a:avLst/>
+                    </a:prstGeom>
+                  </pic:spPr>
+                </pic:pic>
+              </a:graphicData>
+            </a:graphic>
+          </wp:inline>
+        </w:drawing>
+      </w:r>
     </w:p>
     <w:sectPr>
       <w:pgSz w:w="11906" w:h="16838"/>
@@ -3975,7 +6143,7 @@
   <w:abstractNum w:abstractNumId="1" w15:restartNumberingAfterBreak="0">
     <w:nsid w:val="13BE0761"/>
     <w:multiLevelType w:val="hybridMultilevel"/>
-    <w:tmpl w:val="4BEC3156"/>
+    <w:tmpl w:val="65329380"/>
     <w:lvl w:ilvl="0" w:tplc="04160001">
       <w:start w:val="1"/>
       <w:numFmt w:val="bullet"/>

</xml_diff>